<commit_message>
Création des fichiers qui serviront à remplir les listes déroulantes de l'onglet MENESR + création des onglets cours et examens dans l'onglet Aménagements avant tentative de refactoring par l'utilisation du design pattern singleton.
</commit_message>
<xml_diff>
--- a/Rapport/Journal de bord stage M1 informatique.docx
+++ b/Rapport/Journal de bord stage M1 informatique.docx
@@ -113,7 +113,15 @@
     </w:p>
     <w:p>
       <w:r>
-        <w:t>-passage d’un partiel en fin de journée (journée essentiellement de révisions le 20 juin) ;</w:t>
+        <w:t>-passage d’un partiel en fin de journée (</w:t>
+      </w:r>
+      <w:proofErr w:type="spellStart"/>
+      <w:r>
+        <w:t>journée</w:t>
+      </w:r>
+      <w:proofErr w:type="spellEnd"/>
+      <w:r>
+        <w:t xml:space="preserve"> essentiellement de révisions le 20 juin) ;</w:t>
       </w:r>
     </w:p>
     <w:p>
@@ -170,7 +178,15 @@
     </w:p>
     <w:p>
       <w:r>
-        <w:t>-recherche d’informations sur le site de Paris 8 permettant d’apporter des informations au rapport de stage</w:t>
+        <w:t xml:space="preserve">-recherche d’informations sur le site de Paris 8 permettant d’apporter des informations au </w:t>
+      </w:r>
+      <w:proofErr w:type="gramStart"/>
+      <w:r>
+        <w:t>rapport</w:t>
+      </w:r>
+      <w:proofErr w:type="gramEnd"/>
+      <w:r>
+        <w:t xml:space="preserve"> de stage</w:t>
       </w:r>
     </w:p>
     <w:p/>
@@ -221,48 +237,60 @@
         <w:t>-point avec l’équipe pour discuter de l’avancement du projet et des modifications à apporter</w:t>
       </w:r>
       <w:r>
-        <w:t xml:space="preserve"> (13 juillet) ;</w:t>
-      </w:r>
-    </w:p>
-    <w:p>
-      <w:r>
-        <w:t>-pont le 15 juillet</w:t>
-      </w:r>
-    </w:p>
-    <w:p/>
-    <w:p>
-      <w:r>
-        <w:t>Semaine 8 (18 juillet – 22 juillet) :</w:t>
-      </w:r>
-    </w:p>
-    <w:p>
-      <w:r>
-        <w:t>-modification de l’écran d’aménagements : séparation des aménagements en deux onglets, un pour les cours, l’autre pour les examens ;</w:t>
-      </w:r>
-    </w:p>
-    <w:p>
-      <w:r>
-        <w:t>-développement de l’écran MENESR pour l’enquête ministérielle sous forme de cases à cocher et non de tableau ;</w:t>
-      </w:r>
-    </w:p>
-    <w:p>
-      <w:r>
-        <w:t>-point avec l’équipe pour discuter de l’avancement du projet (20 juillet)</w:t>
-      </w:r>
-    </w:p>
-    <w:p/>
-    <w:p>
-      <w:r>
-        <w:t>Semaine 9 (25 juillet – 29 juillet) :</w:t>
-      </w:r>
-    </w:p>
-    <w:p/>
-    <w:p>
-      <w:r>
-        <w:t>Semaines 10, 11 et 12 : université fermée, donc travail effectué à la maison.</w:t>
+        <w:t xml:space="preserve"> (13 juillet</w:t>
+      </w:r>
+      <w:r>
+        <w:t xml:space="preserve"> matin</w:t>
+      </w:r>
+      <w:r>
+        <w:t>) ;</w:t>
       </w:r>
       <w:bookmarkStart w:id="0" w:name="_GoBack"/>
       <w:bookmarkEnd w:id="0"/>
+    </w:p>
+    <w:p>
+      <w:r>
+        <w:lastRenderedPageBreak/>
+        <w:t>-discussion des difficultés et tentatives de résolution avec le référent de stage (13 juillet après-midi) ;</w:t>
+      </w:r>
+    </w:p>
+    <w:p>
+      <w:r>
+        <w:t>-pont le 15 juillet</w:t>
+      </w:r>
+    </w:p>
+    <w:p/>
+    <w:p>
+      <w:r>
+        <w:t>Semaine 8 (18 juillet – 22 juillet) :</w:t>
+      </w:r>
+    </w:p>
+    <w:p>
+      <w:r>
+        <w:t>-modification de l’écran d’aménagements : séparation des aménagements en deux onglets, un pour les cours, l’autre pour les examens ;</w:t>
+      </w:r>
+    </w:p>
+    <w:p>
+      <w:r>
+        <w:t>-développement de l’écran MENESR pour l’enquête ministérielle sous forme de cases à cocher et non de tableau ;</w:t>
+      </w:r>
+    </w:p>
+    <w:p>
+      <w:r>
+        <w:t>-point avec l’équipe pour discuter de l’avancement du projet (20 juillet)</w:t>
+      </w:r>
+    </w:p>
+    <w:p/>
+    <w:p>
+      <w:r>
+        <w:t>Semaine 9 (25 juillet – 29 juillet) :</w:t>
+      </w:r>
+    </w:p>
+    <w:p/>
+    <w:p>
+      <w:r>
+        <w:t>Semaines 10, 11 et 12 : université fermée, donc travail effectué à la maison.</w:t>
+      </w:r>
     </w:p>
     <w:p/>
     <w:p>

</xml_diff>

<commit_message>
Début du développement des écrans parcours antérieur et inscription + lecture sur l'implémentation des tableaux graphiques en java (JTable) afin de les utiliser pour ces écrans et pour celui concernant les notes de l'année en cours
</commit_message>
<xml_diff>
--- a/Rapport/Journal de bord stage M1 informatique.docx
+++ b/Rapport/Journal de bord stage M1 informatique.docx
@@ -113,15 +113,7 @@
     </w:p>
     <w:p>
       <w:r>
-        <w:t>-passage d’un partiel en fin de journée (</w:t>
-      </w:r>
-      <w:proofErr w:type="spellStart"/>
-      <w:r>
-        <w:t>journée</w:t>
-      </w:r>
-      <w:proofErr w:type="spellEnd"/>
-      <w:r>
-        <w:t xml:space="preserve"> essentiellement de révisions le 20 juin) ;</w:t>
+        <w:t>-passage d’un partiel en fin de journée (journée essentiellement de révisions le 20 juin) ;</w:t>
       </w:r>
     </w:p>
     <w:p>
@@ -178,15 +170,7 @@
     </w:p>
     <w:p>
       <w:r>
-        <w:t xml:space="preserve">-recherche d’informations sur le site de Paris 8 permettant d’apporter des informations au </w:t>
-      </w:r>
-      <w:proofErr w:type="gramStart"/>
-      <w:r>
-        <w:t>rapport</w:t>
-      </w:r>
-      <w:proofErr w:type="gramEnd"/>
-      <w:r>
-        <w:t xml:space="preserve"> de stage</w:t>
+        <w:t>-recherche d’informations sur le site de Paris 8 permettant d’apporter des informations au rapport de stage</w:t>
       </w:r>
     </w:p>
     <w:p/>
@@ -244,41 +228,57 @@
       </w:r>
       <w:r>
         <w:t>) ;</w:t>
+      </w:r>
+    </w:p>
+    <w:p>
+      <w:r>
+        <w:lastRenderedPageBreak/>
+        <w:t>-discussion des difficultés et tentatives de résolution avec le référent de stage (13 juillet après-midi) ;</w:t>
+      </w:r>
+    </w:p>
+    <w:p>
+      <w:r>
+        <w:t>-pont le 15 juillet</w:t>
+      </w:r>
+    </w:p>
+    <w:p/>
+    <w:p>
+      <w:r>
+        <w:t>Semaine 8 (18 juillet – 22 juillet) :</w:t>
+      </w:r>
+    </w:p>
+    <w:p>
+      <w:r>
+        <w:t>-modification de l’écran d’aménagements : séparation des aménagements en deux onglets, un pour les cours, l’autre pour les examens ;</w:t>
+      </w:r>
+    </w:p>
+    <w:p>
+      <w:r>
+        <w:t>-développement de l’écran MENESR pour l’enquête ministérielle sous forme de cases à cocher et non de tableau ;</w:t>
+      </w:r>
+    </w:p>
+    <w:p>
+      <w:r>
+        <w:t>-point avec l’équipe pour discuter de l’avancement du projet (20 juillet)</w:t>
+      </w:r>
+      <w:r>
+        <w:t xml:space="preserve"> annulé car référent malade ;</w:t>
+      </w:r>
+    </w:p>
+    <w:p>
+      <w:r>
+        <w:t>-refactoring complet du code afin de diviser le code dans le but de le rendre plus lisible et plus facil</w:t>
+      </w:r>
+      <w:r>
+        <w:t>ement modifiable et corrigeable ;</w:t>
+      </w:r>
+    </w:p>
+    <w:p>
+      <w:r>
+        <w:t>-début du développement des écrans « parcours antérieur à Paris 8 » et inscriptions + lecture de tutoriels sur l’utilisation de l’implémentation des tableaux graphiques en java (JTable) afin de les utiliser dans ces écrans et dans celui concernant les notes de l’année en cours.</w:t>
       </w:r>
       <w:bookmarkStart w:id="0" w:name="_GoBack"/>
       <w:bookmarkEnd w:id="0"/>
-    </w:p>
-    <w:p>
-      <w:r>
-        <w:lastRenderedPageBreak/>
-        <w:t>-discussion des difficultés et tentatives de résolution avec le référent de stage (13 juillet après-midi) ;</w:t>
-      </w:r>
-    </w:p>
-    <w:p>
-      <w:r>
-        <w:t>-pont le 15 juillet</w:t>
-      </w:r>
-    </w:p>
-    <w:p/>
-    <w:p>
-      <w:r>
-        <w:t>Semaine 8 (18 juillet – 22 juillet) :</w:t>
-      </w:r>
-    </w:p>
-    <w:p>
-      <w:r>
-        <w:t>-modification de l’écran d’aménagements : séparation des aménagements en deux onglets, un pour les cours, l’autre pour les examens ;</w:t>
-      </w:r>
-    </w:p>
-    <w:p>
-      <w:r>
-        <w:t>-développement de l’écran MENESR pour l’enquête ministérielle sous forme de cases à cocher et non de tableau ;</w:t>
-      </w:r>
-    </w:p>
-    <w:p>
-      <w:r>
-        <w:t>-point avec l’équipe pour discuter de l’avancement du projet (20 juillet)</w:t>
-      </w:r>
     </w:p>
     <w:p/>
     <w:p>
@@ -335,6 +335,18 @@
       <w:r>
         <w:t>-rapport rendu</w:t>
       </w:r>
+      <w:r>
+        <w:t xml:space="preserve"> (1</w:t>
+      </w:r>
+      <w:r>
+        <w:rPr>
+          <w:vertAlign w:val="superscript"/>
+        </w:rPr>
+        <w:t>er</w:t>
+      </w:r>
+      <w:r>
+        <w:t xml:space="preserve"> septembre)</w:t>
+      </w:r>
     </w:p>
     <w:p/>
     <w:p>
@@ -345,6 +357,9 @@
     <w:p>
       <w:r>
         <w:t>-soutenance de rapport</w:t>
+      </w:r>
+      <w:r>
+        <w:t xml:space="preserve"> (5 septembre)</w:t>
       </w:r>
     </w:p>
     <w:sectPr>

</xml_diff>